<commit_message>
mobile changes + updated Resume
</commit_message>
<xml_diff>
--- a/react-ui/build/Alex Wang Resume.docx
+++ b/react-ui/build/Alex Wang Resume.docx
@@ -743,22 +743,24 @@
     <w:p>
       <w:pPr>
         <w:spacing w:line="251" w:lineRule="auto"/>
-        <w:ind w:left="90" w:right="1695" w:firstLine="0"/>
-        <w:rPr>
-          <w:rFonts w:ascii="Tahoma" w:cs="Tahoma" w:eastAsia="Tahoma" w:hAnsi="Tahoma"/>
+        <w:ind w:left="108" w:right="1695" w:firstLine="0"/>
+        <w:jc w:val="left"/>
+        <w:rPr>
+          <w:rFonts w:ascii="Nunito" w:cs="Nunito" w:eastAsia="Nunito" w:hAnsi="Nunito"/>
           <w:color w:val="6a6a6a"/>
-          <w:sz w:val="32"/>
-          <w:szCs w:val="32"/>
-        </w:rPr>
-      </w:pPr>
-      <w:r>
-        <w:rPr>
-          <w:rFonts w:ascii="Nunito" w:cs="Nunito" w:eastAsia="Nunito" w:hAnsi="Nunito"/>
-          <w:color w:val="6a6a6a"/>
-          <w:rtl w:val="0"/>
-        </w:rPr>
-        <w:t xml:space="preserve">heroku link here</w:t>
-      </w:r>
+        </w:rPr>
+      </w:pPr>
+      <w:hyperlink r:id="rId10">
+        <w:r>
+          <w:rPr>
+            <w:rFonts w:ascii="Nunito" w:cs="Nunito" w:eastAsia="Nunito" w:hAnsi="Nunito"/>
+            <w:color w:val="1155cc"/>
+            <w:u w:val="single"/>
+            <w:rtl w:val="0"/>
+          </w:rPr>
+          <w:t xml:space="preserve">https://alex-wang.herokuapp.com</w:t>
+        </w:r>
+      </w:hyperlink>
       <w:r>
         <w:rPr>
           <w:rtl w:val="0"/>
@@ -775,7 +777,7 @@
           <w:color w:val="333333"/>
         </w:rPr>
       </w:pPr>
-      <w:hyperlink r:id="rId10">
+      <w:hyperlink r:id="rId11">
         <w:r>
           <w:rPr>
             <w:rFonts w:ascii="Nunito" w:cs="Nunito" w:eastAsia="Nunito" w:hAnsi="Nunito"/>
@@ -796,7 +798,7 @@
         </w:rPr>
         <w:t xml:space="preserve"> </w:t>
       </w:r>
-      <w:hyperlink r:id="rId11">
+      <w:hyperlink r:id="rId12">
         <w:r>
           <w:rPr>
             <w:rFonts w:ascii="Nunito" w:cs="Nunito" w:eastAsia="Nunito" w:hAnsi="Nunito"/>
@@ -878,7 +880,7 @@
           <w:color w:val="2b2b2b"/>
           <w:rtl w:val="0"/>
         </w:rPr>
-        <w:t xml:space="preserve">Software engineering • Hiking • Social justice • Fitness • Cooking • Philosophy • Gaming </w:t>
+        <w:t xml:space="preserve">Software engineering • Hiking • Nature • Fitness • Cooking • Philosophy • Gaming </w:t>
       </w:r>
       <w:r>
         <w:rPr>
@@ -1210,7 +1212,7 @@
           <w:color w:val="333333"/>
           <w:rtl w:val="0"/>
         </w:rPr>
-        <w:t xml:space="preserve">Applied both the Twitter4J and Apache HTTP libraries to interact with Twitter's API endpoints to automate tweeting and the collection of tweets matching certain regular expression via streams</w:t>
+        <w:t xml:space="preserve">Applied both the Twitter4J and Apache HTTP libraries to interact with Twitter's API endpoints to automate replies to mentions depending on a user’s tweet and the collection of tweets matching certain regular expression via streams</w:t>
       </w:r>
     </w:p>
     <w:p>
@@ -2574,7 +2576,7 @@
 
 <file path=customXML/item1.xml><?xml version="1.0" encoding="utf-8"?>
 <go:gDocsCustomXmlDataStorage xmlns:go="http://customooxmlschemas.google.com/" xmlns:r="http://schemas.openxmlformats.org/officeDocument/2006/relationships">
-  <go:docsCustomData xmlns:go="http://customooxmlschemas.google.com/" roundtripDataSignature="AMtx7mgMbLFNEsqJ5pwmLyTmIOf2OakUPg==">AMUW2mWLEzS8bjw4arJwrC2UESdKlivAEdwogqAhkoVNaMjOAaNP57NT20GHHzuwOwunaZ/zWSGX2EjdI9qk0I2SdaHOKtcQEUgfcxoWQeTchNrzOJTCLRI=</go:docsCustomData>
+  <go:docsCustomData xmlns:go="http://customooxmlschemas.google.com/" roundtripDataSignature="AMtx7mgMbLFNEsqJ5pwmLyTmIOf2OakUPg==">AMUW2mWbVEKLN0E2I1Z27RxdMJgIQonbguS1UrxCX8wqZPXmGn4LgzYu3/EOXjvvKtJl2MsLmYtXKvU0Tn7CJTP7sJUyu9yXLWZcM2V1avnp7XGZSoGITUM=</go:docsCustomData>
 </go:gDocsCustomXmlDataStorage>
 </file>
 

</xml_diff>